<commit_message>
repository is not clean
</commit_message>
<xml_diff>
--- a/notas/pruebas/base.docx
+++ b/notas/pruebas/base.docx
@@ -30,18 +30,15 @@
     </w:p>
     <w:tbl>
       <w:tblPr>
-        <w:tblStyle w:val="EstiloTable1"/>
+        <w:tblStyle w:val="EstiloTabla"/>
         <w:tblW w:w="0" w:type="auto"/>
         <w:tblLook w:val="04A0" w:firstRow="1" w:lastRow="0" w:firstColumn="1" w:lastColumn="0" w:noHBand="0" w:noVBand="1"/>
       </w:tblPr>
       <w:tblGrid>
-        <w:gridCol w:w="4244"/>
-        <w:gridCol w:w="4244"/>
+        <w:gridCol w:w="4247"/>
+        <w:gridCol w:w="4247"/>
       </w:tblGrid>
       <w:tr>
-        <w:trPr>
-          <w:cnfStyle w:val="100000000000" w:firstRow="1" w:lastRow="0" w:firstColumn="0" w:lastColumn="0" w:oddVBand="0" w:evenVBand="0" w:oddHBand="0" w:evenHBand="0" w:firstRowFirstColumn="0" w:firstRowLastColumn="0" w:lastRowFirstColumn="0" w:lastRowLastColumn="0"/>
-        </w:trPr>
         <w:tc>
           <w:tcPr>
             <w:tcW w:w="4247" w:type="dxa"/>
@@ -188,7 +185,15 @@
               <w:rPr>
                 <w:rStyle w:val="Estilo2"/>
               </w:rPr>
-              <w:t>Seis</w:t>
+              <w:t>S</w:t>
+            </w:r>
+            <w:bookmarkStart w:id="0" w:name="_GoBack"/>
+            <w:bookmarkEnd w:id="0"/>
+            <w:r>
+              <w:rPr>
+                <w:rStyle w:val="Estilo2"/>
+              </w:rPr>
+              <w:t>eis</w:t>
             </w:r>
           </w:p>
         </w:tc>
@@ -238,8 +243,6 @@
           <w:rStyle w:val="Estilo2"/>
         </w:rPr>
       </w:pPr>
-      <w:bookmarkStart w:id="0" w:name="_GoBack"/>
-      <w:bookmarkEnd w:id="0"/>
     </w:p>
     <w:sectPr>
       <w:pgSz w:w="11906" w:h="16838"/>
@@ -805,6 +808,10 @@
       </w:rPr>
       <w:tblPr/>
       <w:tcPr>
+        <w:tcBorders>
+          <w:tl2br w:val="none" w:sz="0" w:space="0" w:color="auto"/>
+          <w:tr2bl w:val="none" w:sz="0" w:space="0" w:color="auto"/>
+        </w:tcBorders>
         <w:shd w:val="clear" w:color="auto" w:fill="AEAAAA" w:themeFill="background2" w:themeFillShade="BF"/>
       </w:tcPr>
     </w:tblStylePr>

</xml_diff>